<commit_message>
functions theory and configuration
</commit_message>
<xml_diff>
--- a/Section-9-Gateway_Routing_Cross_Cutting_Concerns_In_Microservices.docx
+++ b/Section-9-Gateway_Routing_Cross_Cutting_Concerns_In_Microservices.docx
@@ -4475,6 +4475,25 @@
     </w:p>
     <w:p>
       <w:pPr>
+        <w:pStyle w:val="NoSpacing"/>
+      </w:pPr>
+      <w:r>
+        <w:t>Create new spring starter project for API gateway</w:t>
+      </w:r>
+      <w:r>
+        <w:br/>
+      </w:r>
+      <w:r>
+        <w:t>D:\Experiments\Microservices\sb-bank-application\gatewayserver\pom.xml</w:t>
+      </w:r>
+    </w:p>
+    <w:p>
+      <w:pPr>
+        <w:pStyle w:val="NoSpacing"/>
+      </w:pPr>
+    </w:p>
+    <w:p>
+      <w:pPr>
         <w:shd w:val="clear" w:color="auto" w:fill="1F1F1F"/>
         <w:spacing w:line="285" w:lineRule="atLeast"/>
         <w:rPr>
@@ -4488,21 +4507,6 @@
         </w:rPr>
       </w:pPr>
       <w:r>
-        <w:t>Create new spring starter project for API gateway</w:t>
-      </w:r>
-      <w:r>
-        <w:br/>
-      </w:r>
-      <w:r>
-        <w:t>D:\Experiments\Microservices\sb-bank-application\gatewayserver\pom.xml</w:t>
-      </w:r>
-      <w:r>
-        <w:br/>
-      </w:r>
-      <w:r>
-        <w:br/>
-      </w:r>
-      <w:r>
         <w:rPr>
           <w:rFonts w:ascii="Consolas" w:eastAsia="Times New Roman" w:hAnsi="Consolas" w:cs="Times New Roman"/>
           <w:color w:val="808080"/>
@@ -11415,7 +11419,13 @@
       <w:pPr>
         <w:pStyle w:val="NoSpacing"/>
       </w:pPr>
-      <w:r>
+    </w:p>
+    <w:p>
+      <w:pPr>
+        <w:pStyle w:val="NoSpacing"/>
+      </w:pPr>
+      <w:r>
+        <w:lastRenderedPageBreak/>
         <w:t xml:space="preserve">Note: </w:t>
       </w:r>
       <w:r>
@@ -11427,7 +11437,6 @@
         <w:pStyle w:val="NoSpacing"/>
       </w:pPr>
       <w:r>
-        <w:lastRenderedPageBreak/>
         <w:t>Add the jib plugin for image creation</w:t>
       </w:r>
       <w:r>
@@ -12548,6 +12557,7 @@
       </w:pPr>
       <w:proofErr w:type="gramStart"/>
       <w:r>
+        <w:lastRenderedPageBreak/>
         <w:t>eureka.client</w:t>
       </w:r>
       <w:proofErr w:type="gramEnd"/>
@@ -12563,7 +12573,6 @@
         <w:rPr>
           <w:highlight w:val="yellow"/>
         </w:rPr>
-        <w:lastRenderedPageBreak/>
         <w:t>Dem</w:t>
       </w:r>
       <w:r>
@@ -13144,6 +13153,7 @@
         <w:pStyle w:val="NoSpacing"/>
       </w:pPr>
       <w:r>
+        <w:lastRenderedPageBreak/>
         <w:t xml:space="preserve">But with this simple setup of Gateway server, we </w:t>
       </w:r>
       <w:r>
@@ -13167,7 +13177,6 @@
         <w:rPr>
           <w:highlight w:val="yellow"/>
         </w:rPr>
-        <w:lastRenderedPageBreak/>
         <w:t>Make changes inside Gateway server to accept service names with lower case</w:t>
       </w:r>
     </w:p>
@@ -56658,6 +56667,9 @@
         <w:pStyle w:val="NoSpacing"/>
       </w:pPr>
       <w:r>
+        <w:rPr>
+          <w:noProof/>
+        </w:rPr>
         <w:drawing>
           <wp:inline distT="0" distB="0" distL="0" distR="0" wp14:anchorId="5DAE511F" wp14:editId="26C3A67D">
             <wp:extent cx="5731510" cy="2312670"/>
@@ -56723,6 +56735,9 @@
         <w:pStyle w:val="NoSpacing"/>
       </w:pPr>
       <w:r>
+        <w:rPr>
+          <w:noProof/>
+        </w:rPr>
         <w:drawing>
           <wp:inline distT="0" distB="0" distL="0" distR="0" wp14:anchorId="620C2CEE" wp14:editId="10849778">
             <wp:extent cx="5731510" cy="2802255"/>
@@ -56775,6 +56790,9 @@
         <w:pStyle w:val="NoSpacing"/>
       </w:pPr>
       <w:r>
+        <w:rPr>
+          <w:noProof/>
+        </w:rPr>
         <w:drawing>
           <wp:inline distT="0" distB="0" distL="0" distR="0" wp14:anchorId="7A167344" wp14:editId="7E7C7FA5">
             <wp:extent cx="5731510" cy="1759585"/>
@@ -56832,6 +56850,9 @@
         <w:pStyle w:val="NoSpacing"/>
       </w:pPr>
       <w:r>
+        <w:rPr>
+          <w:noProof/>
+        </w:rPr>
         <w:lastRenderedPageBreak/>
         <w:drawing>
           <wp:inline distT="0" distB="0" distL="0" distR="0" wp14:anchorId="523C92A0" wp14:editId="3FDA3176">
@@ -56880,6 +56901,9 @@
         <w:pStyle w:val="NoSpacing"/>
       </w:pPr>
       <w:r>
+        <w:rPr>
+          <w:noProof/>
+        </w:rPr>
         <w:drawing>
           <wp:inline distT="0" distB="0" distL="0" distR="0" wp14:anchorId="6CC28BA3" wp14:editId="2098B34E">
             <wp:extent cx="5731510" cy="1593850"/>
@@ -56927,6 +56951,9 @@
         <w:pStyle w:val="NoSpacing"/>
       </w:pPr>
       <w:r>
+        <w:rPr>
+          <w:noProof/>
+        </w:rPr>
         <w:drawing>
           <wp:inline distT="0" distB="0" distL="0" distR="0" wp14:anchorId="76951520" wp14:editId="7BC0D046">
             <wp:extent cx="5731510" cy="3338830"/>
@@ -56974,6 +57001,9 @@
         <w:pStyle w:val="NoSpacing"/>
       </w:pPr>
       <w:r>
+        <w:rPr>
+          <w:noProof/>
+        </w:rPr>
         <w:drawing>
           <wp:inline distT="0" distB="0" distL="0" distR="0" wp14:anchorId="5D9A5C35" wp14:editId="5FC29A6C">
             <wp:extent cx="5731510" cy="1703705"/>

</xml_diff>